<commit_message>
Restructured SANDRA Analysis Framework into separate Framework instances for templates and for unit_testing
</commit_message>
<xml_diff>
--- a/tutorials/1. Installing SANDRA.docx
+++ b/tutorials/1. Installing SANDRA.docx
@@ -210,10 +210,16 @@
         <w:t xml:space="preserve">and setting up a SANDRA </w:t>
       </w:r>
       <w:r>
-        <w:t>f</w:t>
-      </w:r>
-      <w:r>
-        <w:t xml:space="preserve">ramework. </w:t>
+        <w:t>Analysis F</w:t>
+      </w:r>
+      <w:r>
+        <w:t>ramework</w:t>
+      </w:r>
+      <w:r>
+        <w:t xml:space="preserve"> (SAF)</w:t>
+      </w:r>
+      <w:r>
+        <w:t xml:space="preserve">. </w:t>
       </w:r>
       <w:r>
         <w:t>SANDRA is a library of R modules for processing data, with specialized features for decoding JASMIN and LOTUS datasets.</w:t>
@@ -899,12 +905,7 @@
         <w:t xml:space="preserve"> which </w:t>
       </w:r>
       <w:r>
-        <w:t xml:space="preserve">will </w:t>
-      </w:r>
-      <w:bookmarkStart w:id="0" w:name="_GoBack"/>
-      <w:bookmarkEnd w:id="0"/>
-      <w:r>
-        <w:t xml:space="preserve">contain your analysis scripts and data. Next, </w:t>
+        <w:t xml:space="preserve">will contain your analysis scripts and data. Next, </w:t>
       </w:r>
       <w:r>
         <w:rPr>
@@ -1525,7 +1526,7 @@
           <w:sz w:val="20"/>
           <w:szCs w:val="20"/>
         </w:rPr>
-        <w:t>SANDRA Framework</w:t>
+        <w:t>SAF</w:t>
       </w:r>
     </w:p>
     <w:p>
@@ -1682,7 +1683,7 @@
         <w:t xml:space="preserve">and next installs a </w:t>
       </w:r>
       <w:r>
-        <w:t>SANDRA Framework</w:t>
+        <w:t>SAF</w:t>
       </w:r>
       <w:r>
         <w:t xml:space="preserve"> in the analysis </w:t>
@@ -1697,7 +1698,7 @@
         <w:t xml:space="preserve"> specified. A </w:t>
       </w:r>
       <w:r>
-        <w:t>SANDRA Framework</w:t>
+        <w:t>SAF</w:t>
       </w:r>
       <w:r>
         <w:t xml:space="preserve"> is a standard way of organizing your data. The installation scripts creates all scripts and directories </w:t>
@@ -1717,13 +1718,16 @@
         <w:t>Table 1.</w:t>
       </w:r>
       <w:r>
-        <w:t xml:space="preserve"> Folder structure of the </w:t>
-      </w:r>
-      <w:r>
-        <w:t>SANDRA</w:t>
-      </w:r>
-      <w:r>
-        <w:t xml:space="preserve"> Framework</w:t>
+        <w:t xml:space="preserve"> Folder structure of </w:t>
+      </w:r>
+      <w:r>
+        <w:t>a</w:t>
+      </w:r>
+      <w:r>
+        <w:t xml:space="preserve"> </w:t>
+      </w:r>
+      <w:r>
+        <w:t>SAF</w:t>
       </w:r>
     </w:p>
     <w:tbl>
@@ -1821,10 +1825,15 @@
               <w:t xml:space="preserve">up your </w:t>
             </w:r>
             <w:r>
-              <w:t>SANDRA Framework</w:t>
+              <w:t>SAF</w:t>
             </w:r>
             <w:r>
-              <w:t xml:space="preserve"> for this analysis </w:t>
+              <w:t xml:space="preserve"> fo</w:t>
+            </w:r>
+            <w:bookmarkStart w:id="0" w:name="_GoBack"/>
+            <w:bookmarkEnd w:id="0"/>
+            <w:r>
+              <w:t xml:space="preserve">r this analysis </w:t>
             </w:r>
             <w:r>
               <w:t>folder</w:t>
@@ -2074,7 +2083,7 @@
         <w:t xml:space="preserve">3. Reload your </w:t>
       </w:r>
       <w:r>
-        <w:t>SANDRA Framework</w:t>
+        <w:t>SAF</w:t>
       </w:r>
     </w:p>
     <w:p>
@@ -2103,7 +2112,7 @@
         <w:t xml:space="preserve">You only need to install the </w:t>
       </w:r>
       <w:r>
-        <w:t>SANDRA Framework</w:t>
+        <w:t>SAF</w:t>
       </w:r>
       <w:r>
         <w:t xml:space="preserve"> once, but you need to set it up each time you restart R to run an analysis. To setup your framework, run the script</w:t>
@@ -4445,7 +4454,7 @@
 </file>
 
 <file path=customXml/itemProps1.xml><?xml version="1.0" encoding="utf-8"?>
-<ds:datastoreItem xmlns:ds="http://schemas.openxmlformats.org/officeDocument/2006/customXml" ds:itemID="{340F760B-CD01-4FFE-9A8A-BD7409ECD70D}">
+<ds:datastoreItem xmlns:ds="http://schemas.openxmlformats.org/officeDocument/2006/customXml" ds:itemID="{DD7AE200-84CD-4DBA-BFD5-0F6F648F877F}">
   <ds:schemaRefs>
     <ds:schemaRef ds:uri="http://schemas.openxmlformats.org/officeDocument/2006/bibliography"/>
   </ds:schemaRefs>

</xml_diff>

<commit_message>
Page numbers and formatting
</commit_message>
<xml_diff>
--- a/tutorials/1. Installing SANDRA.docx
+++ b/tutorials/1. Installing SANDRA.docx
@@ -99,16 +99,8 @@
         <w:rPr>
           <w:i/>
         </w:rPr>
-        <w:t xml:space="preserve">Thomas </w:t>
-      </w:r>
-      <w:proofErr w:type="spellStart"/>
-      <w:r>
-        <w:rPr>
-          <w:i/>
-        </w:rPr>
-        <w:t>Pronk</w:t>
-      </w:r>
-      <w:proofErr w:type="spellEnd"/>
+        <w:t>Thomas Pronk</w:t>
+      </w:r>
     </w:p>
     <w:p>
       <w:pPr>
@@ -118,7 +110,7 @@
           <w:i/>
         </w:rPr>
       </w:pPr>
-      <w:hyperlink r:id="rId6" w:history="1">
+      <w:hyperlink r:id="rId8" w:history="1">
         <w:r>
           <w:rPr>
             <w:rStyle w:val="Hyperlink"/>
@@ -292,6 +284,9 @@
     <w:p>
       <w:pPr>
         <w:pStyle w:val="Heading2"/>
+        <w:tabs>
+          <w:tab w:val="left" w:pos="5670"/>
+        </w:tabs>
         <w:rPr>
           <w:rStyle w:val="Strong"/>
           <w:b/>
@@ -344,38 +339,20 @@
           <w:b/>
           <w:bCs/>
         </w:rPr>
-        <w:t xml:space="preserve">R (and </w:t>
-      </w:r>
-      <w:proofErr w:type="spellStart"/>
+        <w:t>R (and RStudio)</w:t>
+      </w:r>
       <w:r>
         <w:rPr>
           <w:rStyle w:val="Strong"/>
           <w:b/>
           <w:bCs/>
         </w:rPr>
-        <w:t>RStudio</w:t>
-      </w:r>
-      <w:proofErr w:type="spellEnd"/>
-      <w:r>
-        <w:rPr>
-          <w:rStyle w:val="Strong"/>
-          <w:b/>
-          <w:bCs/>
-        </w:rPr>
-        <w:t>)</w:t>
-      </w:r>
-    </w:p>
-    <w:p>
-      <w:r>
-        <w:t xml:space="preserve">Install one of the two applications listed below. I recommend to install </w:t>
-      </w:r>
-      <w:proofErr w:type="spellStart"/>
-      <w:r>
-        <w:t>RStudio</w:t>
-      </w:r>
-      <w:proofErr w:type="spellEnd"/>
-      <w:r>
-        <w:t xml:space="preserve"> for its ease of use. </w:t>
+        <w:tab/>
+      </w:r>
+    </w:p>
+    <w:p>
+      <w:r>
+        <w:t xml:space="preserve">Install one of the two applications listed below. I recommend to install RStudio for its ease of use. </w:t>
       </w:r>
     </w:p>
     <w:p>
@@ -410,7 +387,7 @@
       <w:r>
         <w:t xml:space="preserve">at </w:t>
       </w:r>
-      <w:hyperlink r:id="rId7" w:history="1">
+      <w:hyperlink r:id="rId9" w:history="1">
         <w:r>
           <w:rPr>
             <w:rStyle w:val="Hyperlink"/>
@@ -443,15 +420,7 @@
         </w:numPr>
       </w:pPr>
       <w:r>
-        <w:t>A program for editing R-scripts. A plain text editor (such as Notepad/</w:t>
-      </w:r>
-      <w:proofErr w:type="spellStart"/>
-      <w:r>
-        <w:t>Kladblok</w:t>
-      </w:r>
-      <w:proofErr w:type="spellEnd"/>
-      <w:r>
-        <w:t>) is a simple but sufficient solution. For a more powerful editor, consider</w:t>
+        <w:t>A program for editing R-scripts. A plain text editor (such as Notepad/Kladblok) is a simple but sufficient solution. For a more powerful editor, consider</w:t>
       </w:r>
       <w:r>
         <w:t xml:space="preserve"> installing</w:t>
@@ -459,18 +428,16 @@
       <w:r>
         <w:t xml:space="preserve"> </w:t>
       </w:r>
-      <w:proofErr w:type="spellStart"/>
       <w:r>
         <w:rPr>
           <w:b/>
         </w:rPr>
         <w:t>RStudio</w:t>
       </w:r>
-      <w:proofErr w:type="spellEnd"/>
       <w:r>
         <w:t xml:space="preserve">: </w:t>
       </w:r>
-      <w:hyperlink r:id="rId8" w:history="1">
+      <w:hyperlink r:id="rId10" w:history="1">
         <w:r>
           <w:rPr>
             <w:rStyle w:val="Hyperlink"/>
@@ -481,6 +448,8 @@
       <w:r>
         <w:t>.</w:t>
       </w:r>
+      <w:bookmarkStart w:id="0" w:name="_GoBack"/>
+      <w:bookmarkEnd w:id="0"/>
     </w:p>
     <w:p>
       <w:pPr>
@@ -521,18 +490,8 @@
           <w:b/>
           <w:bCs/>
         </w:rPr>
-        <w:t xml:space="preserve">Only Mac Users: Install </w:t>
-      </w:r>
-      <w:proofErr w:type="spellStart"/>
-      <w:r>
-        <w:rPr>
-          <w:rStyle w:val="Strong"/>
-          <w:b/>
-          <w:bCs/>
-        </w:rPr>
-        <w:t>XQuartz</w:t>
-      </w:r>
-      <w:proofErr w:type="spellEnd"/>
+        <w:t>Only Mac Users: Install XQuartz</w:t>
+      </w:r>
     </w:p>
     <w:p>
       <w:pPr>
@@ -545,17 +504,9 @@
         </w:rPr>
       </w:pPr>
       <w:r>
-        <w:t xml:space="preserve">If you use a Mac, you’ll also need to install </w:t>
-      </w:r>
-      <w:proofErr w:type="spellStart"/>
-      <w:r>
-        <w:t>XQuartz</w:t>
-      </w:r>
-      <w:proofErr w:type="spellEnd"/>
-      <w:r>
-        <w:t xml:space="preserve">, which can be downloaded over here: </w:t>
-      </w:r>
-      <w:hyperlink r:id="rId9" w:history="1">
+        <w:t xml:space="preserve">If you use a Mac, you’ll also need to install XQuartz, which can be downloaded over here: </w:t>
+      </w:r>
+      <w:hyperlink r:id="rId11" w:history="1">
         <w:r>
           <w:rPr>
             <w:rStyle w:val="Hyperlink"/>
@@ -577,42 +528,40 @@
           <w:b w:val="0"/>
           <w:bCs w:val="0"/>
         </w:rPr>
-        <w:t xml:space="preserve">After installing </w:t>
-      </w:r>
-      <w:proofErr w:type="spellStart"/>
-      <w:r>
+        <w:t xml:space="preserve">After installing XQuartz reboot your computer. </w:t>
+      </w:r>
+    </w:p>
+    <w:p>
+      <w:pPr>
         <w:rPr>
           <w:rStyle w:val="Strong"/>
           <w:b w:val="0"/>
           <w:bCs w:val="0"/>
         </w:rPr>
-        <w:t>XQuartz</w:t>
-      </w:r>
-      <w:proofErr w:type="spellEnd"/>
+      </w:pPr>
       <w:r>
         <w:rPr>
           <w:rStyle w:val="Strong"/>
           <w:b w:val="0"/>
           <w:bCs w:val="0"/>
         </w:rPr>
-        <w:t xml:space="preserve"> reboot your computer. </w:t>
-      </w:r>
-    </w:p>
-    <w:p>
-      <w:pPr>
+        <w:t xml:space="preserve">If you </w:t>
+      </w:r>
+      <w:r>
         <w:rPr>
           <w:rStyle w:val="Strong"/>
           <w:b w:val="0"/>
           <w:bCs w:val="0"/>
         </w:rPr>
-      </w:pPr>
+        <w:t xml:space="preserve">encounter the </w:t>
+      </w:r>
       <w:r>
         <w:rPr>
           <w:rStyle w:val="Strong"/>
           <w:b w:val="0"/>
           <w:bCs w:val="0"/>
         </w:rPr>
-        <w:t xml:space="preserve">If you </w:t>
+        <w:t>error message</w:t>
       </w:r>
       <w:r>
         <w:rPr>
@@ -620,25 +569,9 @@
           <w:b w:val="0"/>
           <w:bCs w:val="0"/>
         </w:rPr>
-        <w:t xml:space="preserve">encounter the </w:t>
-      </w:r>
-      <w:r>
-        <w:rPr>
-          <w:rStyle w:val="Strong"/>
-          <w:b w:val="0"/>
-          <w:bCs w:val="0"/>
-        </w:rPr>
-        <w:t>error message</w:t>
-      </w:r>
-      <w:r>
-        <w:rPr>
-          <w:rStyle w:val="Strong"/>
-          <w:b w:val="0"/>
-          <w:bCs w:val="0"/>
-        </w:rPr>
         <w:t xml:space="preserve"> below, then see this page for a solution: </w:t>
       </w:r>
-      <w:hyperlink r:id="rId10" w:history="1">
+      <w:hyperlink r:id="rId12" w:history="1">
         <w:r>
           <w:rPr>
             <w:rStyle w:val="Hyperlink"/>
@@ -676,29 +609,7 @@
           <w:sz w:val="20"/>
           <w:szCs w:val="20"/>
         </w:rPr>
-        <w:t xml:space="preserve"> </w:t>
-      </w:r>
-      <w:proofErr w:type="spellStart"/>
-      <w:proofErr w:type="gramStart"/>
-      <w:r>
-        <w:rPr>
-          <w:rFonts w:ascii="Lucida Console" w:hAnsi="Lucida Console"/>
-          <w:color w:val="FF0000"/>
-          <w:sz w:val="20"/>
-          <w:szCs w:val="20"/>
-        </w:rPr>
-        <w:t>xcrun</w:t>
-      </w:r>
-      <w:proofErr w:type="spellEnd"/>
-      <w:proofErr w:type="gramEnd"/>
-      <w:r>
-        <w:rPr>
-          <w:rFonts w:ascii="Lucida Console" w:hAnsi="Lucida Console"/>
-          <w:color w:val="FF0000"/>
-          <w:sz w:val="20"/>
-          <w:szCs w:val="20"/>
-        </w:rPr>
-        <w:t xml:space="preserve">: error: invalid active developer path  </w:t>
+        <w:t xml:space="preserve"> xcrun: error: invalid active developer path  </w:t>
       </w:r>
     </w:p>
     <w:p>
@@ -719,47 +630,7 @@
           <w:sz w:val="20"/>
           <w:szCs w:val="20"/>
         </w:rPr>
-        <w:t xml:space="preserve"> (/Library/Developer/</w:t>
-      </w:r>
-      <w:proofErr w:type="spellStart"/>
-      <w:r>
-        <w:rPr>
-          <w:rFonts w:ascii="Lucida Console" w:hAnsi="Lucida Console"/>
-          <w:color w:val="FF0000"/>
-          <w:sz w:val="20"/>
-          <w:szCs w:val="20"/>
-        </w:rPr>
-        <w:t>CommandLineTools</w:t>
-      </w:r>
-      <w:proofErr w:type="spellEnd"/>
-      <w:r>
-        <w:rPr>
-          <w:rFonts w:ascii="Lucida Console" w:hAnsi="Lucida Console"/>
-          <w:color w:val="FF0000"/>
-          <w:sz w:val="20"/>
-          <w:szCs w:val="20"/>
-        </w:rPr>
-        <w:t xml:space="preserve">), missing </w:t>
-      </w:r>
-      <w:proofErr w:type="spellStart"/>
-      <w:r>
-        <w:rPr>
-          <w:rFonts w:ascii="Lucida Console" w:hAnsi="Lucida Console"/>
-          <w:color w:val="FF0000"/>
-          <w:sz w:val="20"/>
-          <w:szCs w:val="20"/>
-        </w:rPr>
-        <w:t>xcrun</w:t>
-      </w:r>
-      <w:proofErr w:type="spellEnd"/>
-      <w:r>
-        <w:rPr>
-          <w:rFonts w:ascii="Lucida Console" w:hAnsi="Lucida Console"/>
-          <w:color w:val="FF0000"/>
-          <w:sz w:val="20"/>
-          <w:szCs w:val="20"/>
-        </w:rPr>
-        <w:t xml:space="preserve"> at:  </w:t>
+        <w:t xml:space="preserve"> (/Library/Developer/CommandLineTools), missing xcrun at:  </w:t>
       </w:r>
     </w:p>
     <w:p>
@@ -780,59 +651,8 @@
           <w:sz w:val="20"/>
           <w:szCs w:val="20"/>
         </w:rPr>
-        <w:t xml:space="preserve"> /Library/Developer/</w:t>
-      </w:r>
-      <w:proofErr w:type="spellStart"/>
-      <w:r>
-        <w:rPr>
-          <w:rFonts w:ascii="Lucida Console" w:hAnsi="Lucida Console"/>
-          <w:color w:val="FF0000"/>
-          <w:sz w:val="20"/>
-          <w:szCs w:val="20"/>
-        </w:rPr>
-        <w:t>CommandLineTools</w:t>
-      </w:r>
-      <w:proofErr w:type="spellEnd"/>
-      <w:r>
-        <w:rPr>
-          <w:rFonts w:ascii="Lucida Console" w:hAnsi="Lucida Console"/>
-          <w:color w:val="FF0000"/>
-          <w:sz w:val="20"/>
-          <w:szCs w:val="20"/>
-        </w:rPr>
-        <w:t>/</w:t>
-      </w:r>
-      <w:proofErr w:type="spellStart"/>
-      <w:r>
-        <w:rPr>
-          <w:rFonts w:ascii="Lucida Console" w:hAnsi="Lucida Console"/>
-          <w:color w:val="FF0000"/>
-          <w:sz w:val="20"/>
-          <w:szCs w:val="20"/>
-        </w:rPr>
-        <w:t>usr</w:t>
-      </w:r>
-      <w:proofErr w:type="spellEnd"/>
-      <w:r>
-        <w:rPr>
-          <w:rFonts w:ascii="Lucida Console" w:hAnsi="Lucida Console"/>
-          <w:color w:val="FF0000"/>
-          <w:sz w:val="20"/>
-          <w:szCs w:val="20"/>
-        </w:rPr>
-        <w:t>/bin/</w:t>
-      </w:r>
-      <w:proofErr w:type="spellStart"/>
-      <w:r>
-        <w:rPr>
-          <w:rFonts w:ascii="Lucida Console" w:hAnsi="Lucida Console"/>
-          <w:color w:val="FF0000"/>
-          <w:sz w:val="20"/>
-          <w:szCs w:val="20"/>
-        </w:rPr>
-        <w:t>xcrun</w:t>
-      </w:r>
-      <w:proofErr w:type="spellEnd"/>
+        <w:t xml:space="preserve"> /Library/Developer/CommandLineTools/usr/bin/xcrun</w:t>
+      </w:r>
     </w:p>
     <w:p>
       <w:pPr>
@@ -917,27 +737,13 @@
         <w:rPr>
           <w:b/>
         </w:rPr>
-        <w:t xml:space="preserve">tart </w:t>
-      </w:r>
-      <w:proofErr w:type="spellStart"/>
+        <w:t>tart R</w:t>
+      </w:r>
       <w:r>
         <w:rPr>
           <w:b/>
         </w:rPr>
-        <w:t>R</w:t>
-      </w:r>
-      <w:r>
-        <w:rPr>
-          <w:b/>
-        </w:rPr>
-        <w:t>Studio</w:t>
-      </w:r>
-      <w:proofErr w:type="spellEnd"/>
-      <w:r>
-        <w:rPr>
-          <w:b/>
-        </w:rPr>
-        <w:t xml:space="preserve"> (or R)</w:t>
+        <w:t>Studio (or R)</w:t>
       </w:r>
       <w:r>
         <w:t xml:space="preserve"> and copy-paste the</w:t>
@@ -997,7 +803,7 @@
       <w:r>
         <w:t xml:space="preserve"> script can be found here: </w:t>
       </w:r>
-      <w:hyperlink r:id="rId11" w:history="1">
+      <w:hyperlink r:id="rId13" w:history="1">
         <w:r>
           <w:rPr>
             <w:rStyle w:val="Hyperlink"/>
@@ -1039,21 +845,7 @@
         <w:rPr>
           <w:i/>
         </w:rPr>
-        <w:t>Note that you might need to minimize R/</w:t>
-      </w:r>
-      <w:proofErr w:type="spellStart"/>
-      <w:r>
-        <w:rPr>
-          <w:i/>
-        </w:rPr>
-        <w:t>RStudio</w:t>
-      </w:r>
-      <w:proofErr w:type="spellEnd"/>
-      <w:r>
-        <w:rPr>
-          <w:i/>
-        </w:rPr>
-        <w:t xml:space="preserve"> to make this folder picker visible.</w:t>
+        <w:t>Note that you might need to minimize R/RStudio to make this folder picker visible.</w:t>
       </w:r>
     </w:p>
     <w:p>
@@ -1078,26 +870,14 @@
           <w:szCs w:val="20"/>
         </w:rPr>
       </w:pPr>
-      <w:proofErr w:type="spellStart"/>
-      <w:proofErr w:type="gramStart"/>
-      <w:r>
-        <w:rPr>
-          <w:rFonts w:ascii="Lucida Console" w:hAnsi="Lucida Console"/>
-          <w:sz w:val="20"/>
-          <w:szCs w:val="20"/>
-        </w:rPr>
-        <w:t>installAnalysisFramework</w:t>
-      </w:r>
-      <w:proofErr w:type="spellEnd"/>
-      <w:r>
-        <w:rPr>
-          <w:rFonts w:ascii="Lucida Console" w:hAnsi="Lucida Console"/>
-          <w:sz w:val="20"/>
-          <w:szCs w:val="20"/>
-        </w:rPr>
-        <w:t>(</w:t>
-      </w:r>
-      <w:proofErr w:type="gramEnd"/>
+      <w:r>
+        <w:rPr>
+          <w:rFonts w:ascii="Lucida Console" w:hAnsi="Lucida Console"/>
+          <w:sz w:val="20"/>
+          <w:szCs w:val="20"/>
+        </w:rPr>
+        <w:t>installAnalysisFramework(</w:t>
+      </w:r>
       <w:r>
         <w:rPr>
           <w:rFonts w:ascii="Lucida Console" w:hAnsi="Lucida Console"/>
@@ -1166,18 +946,8 @@
           <w:sz w:val="20"/>
           <w:szCs w:val="20"/>
         </w:rPr>
-        <w:t xml:space="preserve"># Install &amp; load package </w:t>
-      </w:r>
-      <w:proofErr w:type="spellStart"/>
-      <w:r>
-        <w:rPr>
-          <w:rFonts w:ascii="Lucida Console" w:hAnsi="Lucida Console"/>
-          <w:sz w:val="20"/>
-          <w:szCs w:val="20"/>
-        </w:rPr>
-        <w:t>devtools</w:t>
-      </w:r>
-      <w:proofErr w:type="spellEnd"/>
+        <w:t># Install &amp; load package devtools</w:t>
+      </w:r>
     </w:p>
     <w:p>
       <w:pPr>
@@ -1197,51 +967,13 @@
         </w:rPr>
         <w:t xml:space="preserve"> </w:t>
       </w:r>
-      <w:proofErr w:type="spellStart"/>
-      <w:proofErr w:type="gramStart"/>
-      <w:r>
-        <w:rPr>
-          <w:rFonts w:ascii="Lucida Console" w:hAnsi="Lucida Console"/>
-          <w:sz w:val="20"/>
-          <w:szCs w:val="20"/>
-        </w:rPr>
-        <w:t>install.packages</w:t>
-      </w:r>
-      <w:proofErr w:type="spellEnd"/>
-      <w:r>
-        <w:rPr>
-          <w:rFonts w:ascii="Lucida Console" w:hAnsi="Lucida Console"/>
-          <w:sz w:val="20"/>
-          <w:szCs w:val="20"/>
-        </w:rPr>
-        <w:t>(</w:t>
-      </w:r>
-      <w:proofErr w:type="gramEnd"/>
-      <w:r>
-        <w:rPr>
-          <w:rFonts w:ascii="Lucida Console" w:hAnsi="Lucida Console"/>
-          <w:sz w:val="20"/>
-          <w:szCs w:val="20"/>
-        </w:rPr>
-        <w:t xml:space="preserve"> "</w:t>
-      </w:r>
-      <w:proofErr w:type="spellStart"/>
-      <w:r>
-        <w:rPr>
-          <w:rFonts w:ascii="Lucida Console" w:hAnsi="Lucida Console"/>
-          <w:sz w:val="20"/>
-          <w:szCs w:val="20"/>
-        </w:rPr>
-        <w:t>devtools</w:t>
-      </w:r>
-      <w:proofErr w:type="spellEnd"/>
-      <w:r>
-        <w:rPr>
-          <w:rFonts w:ascii="Lucida Console" w:hAnsi="Lucida Console"/>
-          <w:sz w:val="20"/>
-          <w:szCs w:val="20"/>
-        </w:rPr>
-        <w:t>" );</w:t>
+      <w:r>
+        <w:rPr>
+          <w:rFonts w:ascii="Lucida Console" w:hAnsi="Lucida Console"/>
+          <w:sz w:val="20"/>
+          <w:szCs w:val="20"/>
+        </w:rPr>
+        <w:t>install.packages( "devtools" );</w:t>
       </w:r>
     </w:p>
     <w:p>
@@ -1262,41 +994,13 @@
         </w:rPr>
         <w:t xml:space="preserve"> </w:t>
       </w:r>
-      <w:proofErr w:type="gramStart"/>
-      <w:r>
-        <w:rPr>
-          <w:rFonts w:ascii="Lucida Console" w:hAnsi="Lucida Console"/>
-          <w:sz w:val="20"/>
-          <w:szCs w:val="20"/>
-        </w:rPr>
-        <w:t>library(</w:t>
-      </w:r>
-      <w:proofErr w:type="gramEnd"/>
-      <w:r>
-        <w:rPr>
-          <w:rFonts w:ascii="Lucida Console" w:hAnsi="Lucida Console"/>
-          <w:sz w:val="20"/>
-          <w:szCs w:val="20"/>
-        </w:rPr>
-        <w:t xml:space="preserve"> "</w:t>
-      </w:r>
-      <w:proofErr w:type="spellStart"/>
-      <w:r>
-        <w:rPr>
-          <w:rFonts w:ascii="Lucida Console" w:hAnsi="Lucida Console"/>
-          <w:sz w:val="20"/>
-          <w:szCs w:val="20"/>
-        </w:rPr>
-        <w:t>devtools</w:t>
-      </w:r>
-      <w:proofErr w:type="spellEnd"/>
-      <w:r>
-        <w:rPr>
-          <w:rFonts w:ascii="Lucida Console" w:hAnsi="Lucida Console"/>
-          <w:sz w:val="20"/>
-          <w:szCs w:val="20"/>
-        </w:rPr>
-        <w:t>" )</w:t>
+      <w:r>
+        <w:rPr>
+          <w:rFonts w:ascii="Lucida Console" w:hAnsi="Lucida Console"/>
+          <w:sz w:val="20"/>
+          <w:szCs w:val="20"/>
+        </w:rPr>
+        <w:t>library( "devtools" )</w:t>
       </w:r>
     </w:p>
     <w:p>
@@ -1355,77 +1059,13 @@
         </w:rPr>
         <w:t xml:space="preserve"> </w:t>
       </w:r>
-      <w:proofErr w:type="spellStart"/>
-      <w:r>
-        <w:rPr>
-          <w:rFonts w:ascii="Lucida Console" w:hAnsi="Lucida Console"/>
-          <w:sz w:val="20"/>
-          <w:szCs w:val="20"/>
-        </w:rPr>
-        <w:t>install_</w:t>
-      </w:r>
-      <w:proofErr w:type="gramStart"/>
-      <w:r>
-        <w:rPr>
-          <w:rFonts w:ascii="Lucida Console" w:hAnsi="Lucida Console"/>
-          <w:sz w:val="20"/>
-          <w:szCs w:val="20"/>
-        </w:rPr>
-        <w:t>github</w:t>
-      </w:r>
-      <w:proofErr w:type="spellEnd"/>
-      <w:r>
-        <w:rPr>
-          <w:rFonts w:ascii="Lucida Console" w:hAnsi="Lucida Console"/>
-          <w:sz w:val="20"/>
-          <w:szCs w:val="20"/>
-        </w:rPr>
-        <w:t>(</w:t>
-      </w:r>
-      <w:proofErr w:type="gramEnd"/>
-      <w:r>
-        <w:rPr>
-          <w:rFonts w:ascii="Lucida Console" w:hAnsi="Lucida Console"/>
-          <w:sz w:val="20"/>
-          <w:szCs w:val="20"/>
-        </w:rPr>
-        <w:t xml:space="preserve"> "</w:t>
-      </w:r>
-      <w:proofErr w:type="spellStart"/>
-      <w:r>
-        <w:rPr>
-          <w:rFonts w:ascii="Lucida Console" w:hAnsi="Lucida Console"/>
-          <w:sz w:val="20"/>
-          <w:szCs w:val="20"/>
-        </w:rPr>
-        <w:t>tpronk</w:t>
-      </w:r>
-      <w:proofErr w:type="spellEnd"/>
-      <w:r>
-        <w:rPr>
-          <w:rFonts w:ascii="Lucida Console" w:hAnsi="Lucida Console"/>
-          <w:sz w:val="20"/>
-          <w:szCs w:val="20"/>
-        </w:rPr>
-        <w:t>/SANDRA/</w:t>
-      </w:r>
-      <w:proofErr w:type="spellStart"/>
-      <w:r>
-        <w:rPr>
-          <w:rFonts w:ascii="Lucida Console" w:hAnsi="Lucida Console"/>
-          <w:sz w:val="20"/>
-          <w:szCs w:val="20"/>
-        </w:rPr>
-        <w:t>src</w:t>
-      </w:r>
-      <w:proofErr w:type="spellEnd"/>
-      <w:r>
-        <w:rPr>
-          <w:rFonts w:ascii="Lucida Console" w:hAnsi="Lucida Console"/>
-          <w:sz w:val="20"/>
-          <w:szCs w:val="20"/>
-        </w:rPr>
-        <w:t>" );</w:t>
+      <w:r>
+        <w:rPr>
+          <w:rFonts w:ascii="Lucida Console" w:hAnsi="Lucida Console"/>
+          <w:sz w:val="20"/>
+          <w:szCs w:val="20"/>
+        </w:rPr>
+        <w:t>install_github( "tpronk/SANDRA/src" );</w:t>
       </w:r>
     </w:p>
     <w:p>
@@ -1446,41 +1086,13 @@
         </w:rPr>
         <w:t xml:space="preserve"> </w:t>
       </w:r>
-      <w:proofErr w:type="gramStart"/>
-      <w:r>
-        <w:rPr>
-          <w:rFonts w:ascii="Lucida Console" w:hAnsi="Lucida Console"/>
-          <w:sz w:val="20"/>
-          <w:szCs w:val="20"/>
-        </w:rPr>
-        <w:t>library(</w:t>
-      </w:r>
-      <w:proofErr w:type="gramEnd"/>
-      <w:r>
-        <w:rPr>
-          <w:rFonts w:ascii="Lucida Console" w:hAnsi="Lucida Console"/>
-          <w:sz w:val="20"/>
-          <w:szCs w:val="20"/>
-        </w:rPr>
-        <w:t xml:space="preserve"> "</w:t>
-      </w:r>
-      <w:proofErr w:type="spellStart"/>
-      <w:r>
-        <w:rPr>
-          <w:rFonts w:ascii="Lucida Console" w:hAnsi="Lucida Console"/>
-          <w:sz w:val="20"/>
-          <w:szCs w:val="20"/>
-        </w:rPr>
-        <w:t>sandra</w:t>
-      </w:r>
-      <w:proofErr w:type="spellEnd"/>
-      <w:r>
-        <w:rPr>
-          <w:rFonts w:ascii="Lucida Console" w:hAnsi="Lucida Console"/>
-          <w:sz w:val="20"/>
-          <w:szCs w:val="20"/>
-        </w:rPr>
-        <w:t>" );</w:t>
+      <w:r>
+        <w:rPr>
+          <w:rFonts w:ascii="Lucida Console" w:hAnsi="Lucida Console"/>
+          <w:sz w:val="20"/>
+          <w:szCs w:val="20"/>
+        </w:rPr>
+        <w:t>library( "sandra" );</w:t>
       </w:r>
     </w:p>
     <w:p>
@@ -1547,26 +1159,14 @@
         </w:rPr>
         <w:t xml:space="preserve"> </w:t>
       </w:r>
-      <w:proofErr w:type="spellStart"/>
-      <w:proofErr w:type="gramStart"/>
-      <w:r>
-        <w:rPr>
-          <w:rFonts w:ascii="Lucida Console" w:hAnsi="Lucida Console"/>
-          <w:sz w:val="20"/>
-          <w:szCs w:val="20"/>
-        </w:rPr>
-        <w:t>installAnalysisFramework</w:t>
-      </w:r>
-      <w:proofErr w:type="spellEnd"/>
-      <w:r>
-        <w:rPr>
-          <w:rFonts w:ascii="Lucida Console" w:hAnsi="Lucida Console"/>
-          <w:sz w:val="20"/>
-          <w:szCs w:val="20"/>
-        </w:rPr>
-        <w:t>(</w:t>
-      </w:r>
-      <w:proofErr w:type="gramEnd"/>
+      <w:r>
+        <w:rPr>
+          <w:rFonts w:ascii="Lucida Console" w:hAnsi="Lucida Console"/>
+          <w:sz w:val="20"/>
+          <w:szCs w:val="20"/>
+        </w:rPr>
+        <w:t>installAnalysisFramework(</w:t>
+      </w:r>
     </w:p>
     <w:p>
       <w:pPr>
@@ -1828,12 +1428,7 @@
               <w:t>SAF</w:t>
             </w:r>
             <w:r>
-              <w:t xml:space="preserve"> fo</w:t>
-            </w:r>
-            <w:bookmarkStart w:id="0" w:name="_GoBack"/>
-            <w:bookmarkEnd w:id="0"/>
-            <w:r>
-              <w:t xml:space="preserve">r this analysis </w:t>
+              <w:t xml:space="preserve"> for this analysis </w:t>
             </w:r>
             <w:r>
               <w:t>folder</w:t>
@@ -1990,70 +1585,14 @@
         </w:rPr>
         <w:t xml:space="preserve"> </w:t>
       </w:r>
-      <w:proofErr w:type="spellStart"/>
-      <w:r>
-        <w:rPr>
-          <w:rFonts w:ascii="Lucida Console" w:hAnsi="Lucida Console"/>
-          <w:sz w:val="20"/>
-          <w:szCs w:val="20"/>
-        </w:rPr>
-        <w:t>sandra</w:t>
-      </w:r>
-      <w:proofErr w:type="spellEnd"/>
-      <w:r>
-        <w:rPr>
-          <w:rFonts w:ascii="Lucida Console" w:hAnsi="Lucida Console"/>
-          <w:sz w:val="20"/>
-          <w:szCs w:val="20"/>
-        </w:rPr>
-        <w:t>::</w:t>
-      </w:r>
-      <w:proofErr w:type="spellStart"/>
-      <w:r>
-        <w:rPr>
-          <w:rFonts w:ascii="Lucida Console" w:hAnsi="Lucida Console"/>
-          <w:sz w:val="20"/>
-          <w:szCs w:val="20"/>
-        </w:rPr>
-        <w:t>FrameworkFileIO</w:t>
-      </w:r>
-      <w:proofErr w:type="spellEnd"/>
-      <w:r>
-        <w:rPr>
-          <w:rFonts w:ascii="Lucida Console" w:hAnsi="Lucida Console"/>
-          <w:sz w:val="20"/>
-          <w:szCs w:val="20"/>
-        </w:rPr>
-        <w:t xml:space="preserve">. </w:t>
-      </w:r>
-      <w:proofErr w:type="spellStart"/>
-      <w:r>
-        <w:rPr>
-          <w:rFonts w:ascii="Lucida Console" w:hAnsi="Lucida Console"/>
-          <w:sz w:val="20"/>
-          <w:szCs w:val="20"/>
-        </w:rPr>
-        <w:t>Succesfully</w:t>
-      </w:r>
-      <w:proofErr w:type="spellEnd"/>
-      <w:r>
-        <w:rPr>
-          <w:rFonts w:ascii="Lucida Console" w:hAnsi="Lucida Console"/>
-          <w:sz w:val="20"/>
-          <w:szCs w:val="20"/>
-        </w:rPr>
-        <w:t xml:space="preserve"> constructed </w:t>
-      </w:r>
-      <w:proofErr w:type="spellStart"/>
-      <w:r>
-        <w:rPr>
-          <w:rFonts w:ascii="Lucida Console" w:hAnsi="Lucida Console"/>
-          <w:sz w:val="20"/>
-          <w:szCs w:val="20"/>
-        </w:rPr>
-        <w:t>FileIO</w:t>
-      </w:r>
-      <w:proofErr w:type="spellEnd"/>
+      <w:r>
+        <w:rPr>
+          <w:rFonts w:ascii="Lucida Console" w:hAnsi="Lucida Console"/>
+          <w:sz w:val="20"/>
+          <w:szCs w:val="20"/>
+        </w:rPr>
+        <w:t>sandra::FrameworkFileIO. Succesfully constructed FileIO</w:t>
+      </w:r>
     </w:p>
     <w:p>
       <w:pPr>
@@ -2159,23 +1698,7 @@
     </w:p>
     <w:p>
       <w:r>
-        <w:t xml:space="preserve">My gratitude goes to many researchers that provided help. In particular, I would like to thank </w:t>
-      </w:r>
-      <w:proofErr w:type="spellStart"/>
-      <w:r>
-        <w:t>Joeri</w:t>
-      </w:r>
-      <w:proofErr w:type="spellEnd"/>
-      <w:r>
-        <w:t xml:space="preserve"> van </w:t>
-      </w:r>
-      <w:proofErr w:type="spellStart"/>
-      <w:r>
-        <w:t>Wijngaarden</w:t>
-      </w:r>
-      <w:proofErr w:type="spellEnd"/>
-      <w:r>
-        <w:t xml:space="preserve"> for co-developing tutoria</w:t>
+        <w:t>My gratitude goes to many researchers that provided help. In particular, I would like to thank Joeri van Wijngaarden for co-developing tutoria</w:t>
       </w:r>
       <w:r>
         <w:t xml:space="preserve">l materials, and Marilisa Boffo, </w:t>
@@ -2184,19 +1707,15 @@
         <w:t>Ruby Smits</w:t>
       </w:r>
       <w:r>
-        <w:t xml:space="preserve">, and Mae </w:t>
-      </w:r>
-      <w:proofErr w:type="spellStart"/>
-      <w:r>
-        <w:t>Nuijs</w:t>
-      </w:r>
-      <w:proofErr w:type="spellEnd"/>
+        <w:t>, and Mae Nuijs</w:t>
+      </w:r>
       <w:r>
         <w:t xml:space="preserve"> for testing tutorials and providing feedback on usability.</w:t>
       </w:r>
     </w:p>
     <w:p/>
     <w:sectPr>
+      <w:footerReference w:type="default" r:id="rId14"/>
       <w:pgSz w:w="11906" w:h="16838"/>
       <w:pgMar w:top="1440" w:right="1440" w:bottom="1440" w:left="1440" w:header="708" w:footer="708" w:gutter="0"/>
       <w:cols w:space="708"/>
@@ -2204,6 +1723,109 @@
     </w:sectPr>
   </w:body>
 </w:document>
+</file>
+
+<file path=word/endnotes.xml><?xml version="1.0" encoding="utf-8"?>
+<w:endnotes xmlns:wpc="http://schemas.microsoft.com/office/word/2010/wordprocessingCanvas" xmlns:mc="http://schemas.openxmlformats.org/markup-compatibility/2006" xmlns:o="urn:schemas-microsoft-com:office:office" xmlns:r="http://schemas.openxmlformats.org/officeDocument/2006/relationships" xmlns:m="http://schemas.openxmlformats.org/officeDocument/2006/math" xmlns:v="urn:schemas-microsoft-com:vml" xmlns:wp14="http://schemas.microsoft.com/office/word/2010/wordprocessingDrawing" xmlns:wp="http://schemas.openxmlformats.org/drawingml/2006/wordprocessingDrawing" xmlns:w10="urn:schemas-microsoft-com:office:word" xmlns:w="http://schemas.openxmlformats.org/wordprocessingml/2006/main" xmlns:w14="http://schemas.microsoft.com/office/word/2010/wordml" xmlns:w15="http://schemas.microsoft.com/office/word/2012/wordml" xmlns:wpg="http://schemas.microsoft.com/office/word/2010/wordprocessingGroup" xmlns:wpi="http://schemas.microsoft.com/office/word/2010/wordprocessingInk" xmlns:wne="http://schemas.microsoft.com/office/word/2006/wordml" xmlns:wps="http://schemas.microsoft.com/office/word/2010/wordprocessingShape" mc:Ignorable="w14 w15 wp14">
+  <w:endnote w:type="separator" w:id="-1">
+    <w:p>
+      <w:pPr>
+        <w:spacing w:after="0" w:line="240" w:lineRule="auto"/>
+      </w:pPr>
+      <w:r>
+        <w:separator/>
+      </w:r>
+    </w:p>
+  </w:endnote>
+  <w:endnote w:type="continuationSeparator" w:id="0">
+    <w:p>
+      <w:pPr>
+        <w:spacing w:after="0" w:line="240" w:lineRule="auto"/>
+      </w:pPr>
+      <w:r>
+        <w:continuationSeparator/>
+      </w:r>
+    </w:p>
+  </w:endnote>
+</w:endnotes>
+</file>
+
+<file path=word/footer1.xml><?xml version="1.0" encoding="utf-8"?>
+<w:ftr xmlns:wpc="http://schemas.microsoft.com/office/word/2010/wordprocessingCanvas" xmlns:mc="http://schemas.openxmlformats.org/markup-compatibility/2006" xmlns:o="urn:schemas-microsoft-com:office:office" xmlns:r="http://schemas.openxmlformats.org/officeDocument/2006/relationships" xmlns:m="http://schemas.openxmlformats.org/officeDocument/2006/math" xmlns:v="urn:schemas-microsoft-com:vml" xmlns:wp14="http://schemas.microsoft.com/office/word/2010/wordprocessingDrawing" xmlns:wp="http://schemas.openxmlformats.org/drawingml/2006/wordprocessingDrawing" xmlns:w10="urn:schemas-microsoft-com:office:word" xmlns:w="http://schemas.openxmlformats.org/wordprocessingml/2006/main" xmlns:w14="http://schemas.microsoft.com/office/word/2010/wordml" xmlns:w15="http://schemas.microsoft.com/office/word/2012/wordml" xmlns:wpg="http://schemas.microsoft.com/office/word/2010/wordprocessingGroup" xmlns:wpi="http://schemas.microsoft.com/office/word/2010/wordprocessingInk" xmlns:wne="http://schemas.microsoft.com/office/word/2006/wordml" xmlns:wps="http://schemas.microsoft.com/office/word/2010/wordprocessingShape" mc:Ignorable="w14 w15 wp14">
+  <w:sdt>
+    <w:sdtPr>
+      <w:id w:val="1590810929"/>
+      <w:docPartObj>
+        <w:docPartGallery w:val="Page Numbers (Bottom of Page)"/>
+        <w:docPartUnique/>
+      </w:docPartObj>
+    </w:sdtPr>
+    <w:sdtEndPr>
+      <w:rPr>
+        <w:noProof/>
+      </w:rPr>
+    </w:sdtEndPr>
+    <w:sdtContent>
+      <w:p>
+        <w:pPr>
+          <w:pStyle w:val="Footer"/>
+          <w:jc w:val="right"/>
+        </w:pPr>
+        <w:r>
+          <w:fldChar w:fldCharType="begin"/>
+        </w:r>
+        <w:r>
+          <w:instrText xml:space="preserve"> PAGE   \* MERGEFORMAT </w:instrText>
+        </w:r>
+        <w:r>
+          <w:fldChar w:fldCharType="separate"/>
+        </w:r>
+        <w:r>
+          <w:rPr>
+            <w:noProof/>
+          </w:rPr>
+          <w:t>1</w:t>
+        </w:r>
+        <w:r>
+          <w:rPr>
+            <w:noProof/>
+          </w:rPr>
+          <w:fldChar w:fldCharType="end"/>
+        </w:r>
+      </w:p>
+    </w:sdtContent>
+  </w:sdt>
+  <w:p>
+    <w:pPr>
+      <w:pStyle w:val="Footer"/>
+    </w:pPr>
+  </w:p>
+</w:ftr>
+</file>
+
+<file path=word/footnotes.xml><?xml version="1.0" encoding="utf-8"?>
+<w:footnotes xmlns:wpc="http://schemas.microsoft.com/office/word/2010/wordprocessingCanvas" xmlns:mc="http://schemas.openxmlformats.org/markup-compatibility/2006" xmlns:o="urn:schemas-microsoft-com:office:office" xmlns:r="http://schemas.openxmlformats.org/officeDocument/2006/relationships" xmlns:m="http://schemas.openxmlformats.org/officeDocument/2006/math" xmlns:v="urn:schemas-microsoft-com:vml" xmlns:wp14="http://schemas.microsoft.com/office/word/2010/wordprocessingDrawing" xmlns:wp="http://schemas.openxmlformats.org/drawingml/2006/wordprocessingDrawing" xmlns:w10="urn:schemas-microsoft-com:office:word" xmlns:w="http://schemas.openxmlformats.org/wordprocessingml/2006/main" xmlns:w14="http://schemas.microsoft.com/office/word/2010/wordml" xmlns:w15="http://schemas.microsoft.com/office/word/2012/wordml" xmlns:wpg="http://schemas.microsoft.com/office/word/2010/wordprocessingGroup" xmlns:wpi="http://schemas.microsoft.com/office/word/2010/wordprocessingInk" xmlns:wne="http://schemas.microsoft.com/office/word/2006/wordml" xmlns:wps="http://schemas.microsoft.com/office/word/2010/wordprocessingShape" mc:Ignorable="w14 w15 wp14">
+  <w:footnote w:type="separator" w:id="-1">
+    <w:p>
+      <w:pPr>
+        <w:spacing w:after="0" w:line="240" w:lineRule="auto"/>
+      </w:pPr>
+      <w:r>
+        <w:separator/>
+      </w:r>
+    </w:p>
+  </w:footnote>
+  <w:footnote w:type="continuationSeparator" w:id="0">
+    <w:p>
+      <w:pPr>
+        <w:spacing w:after="0" w:line="240" w:lineRule="auto"/>
+      </w:pPr>
+      <w:r>
+        <w:continuationSeparator/>
+      </w:r>
+    </w:p>
+  </w:footnote>
+</w:footnotes>
 </file>
 
 <file path=word/numbering.xml><?xml version="1.0" encoding="utf-8"?>
@@ -4161,6 +3783,50 @@
       <w:u w:val="single"/>
     </w:rPr>
   </w:style>
+  <w:style w:type="paragraph" w:styleId="Header">
+    <w:name w:val="header"/>
+    <w:basedOn w:val="Normal"/>
+    <w:link w:val="HeaderChar"/>
+    <w:uiPriority w:val="99"/>
+    <w:unhideWhenUsed/>
+    <w:rsid w:val="00CC11B4"/>
+    <w:pPr>
+      <w:tabs>
+        <w:tab w:val="center" w:pos="4680"/>
+        <w:tab w:val="right" w:pos="9360"/>
+      </w:tabs>
+      <w:spacing w:after="0" w:line="240" w:lineRule="auto"/>
+    </w:pPr>
+  </w:style>
+  <w:style w:type="character" w:customStyle="1" w:styleId="HeaderChar">
+    <w:name w:val="Header Char"/>
+    <w:basedOn w:val="DefaultParagraphFont"/>
+    <w:link w:val="Header"/>
+    <w:uiPriority w:val="99"/>
+    <w:rsid w:val="00CC11B4"/>
+  </w:style>
+  <w:style w:type="paragraph" w:styleId="Footer">
+    <w:name w:val="footer"/>
+    <w:basedOn w:val="Normal"/>
+    <w:link w:val="FooterChar"/>
+    <w:uiPriority w:val="99"/>
+    <w:unhideWhenUsed/>
+    <w:rsid w:val="00CC11B4"/>
+    <w:pPr>
+      <w:tabs>
+        <w:tab w:val="center" w:pos="4680"/>
+        <w:tab w:val="right" w:pos="9360"/>
+      </w:tabs>
+      <w:spacing w:after="0" w:line="240" w:lineRule="auto"/>
+    </w:pPr>
+  </w:style>
+  <w:style w:type="character" w:customStyle="1" w:styleId="FooterChar">
+    <w:name w:val="Footer Char"/>
+    <w:basedOn w:val="DefaultParagraphFont"/>
+    <w:link w:val="Footer"/>
+    <w:uiPriority w:val="99"/>
+    <w:rsid w:val="00CC11B4"/>
+  </w:style>
 </w:styles>
 </file>
 
@@ -4454,7 +4120,7 @@
 </file>
 
 <file path=customXml/itemProps1.xml><?xml version="1.0" encoding="utf-8"?>
-<ds:datastoreItem xmlns:ds="http://schemas.openxmlformats.org/officeDocument/2006/customXml" ds:itemID="{DD7AE200-84CD-4DBA-BFD5-0F6F648F877F}">
+<ds:datastoreItem xmlns:ds="http://schemas.openxmlformats.org/officeDocument/2006/customXml" ds:itemID="{C5094D77-67D8-40FB-AF22-0D1F06080A8E}">
   <ds:schemaRefs>
     <ds:schemaRef ds:uri="http://schemas.openxmlformats.org/officeDocument/2006/bibliography"/>
   </ds:schemaRefs>

</xml_diff>

<commit_message>
Updated to newest version of SANDRA
</commit_message>
<xml_diff>
--- a/tutorials/1. Installing SANDRA.docx
+++ b/tutorials/1. Installing SANDRA.docx
@@ -138,7 +138,7 @@
         <w:rPr>
           <w:i/>
         </w:rPr>
-        <w:t>3</w:t>
+        <w:t>4</w:t>
       </w:r>
       <w:r>
         <w:rPr>
@@ -150,25 +150,7 @@
         <w:rPr>
           <w:i/>
         </w:rPr>
-        <w:t>6-0</w:t>
-      </w:r>
-      <w:r>
-        <w:rPr>
-          <w:i/>
-        </w:rPr>
-        <w:t>9</w:t>
-      </w:r>
-      <w:r>
-        <w:rPr>
-          <w:i/>
-        </w:rPr>
-        <w:t>-</w:t>
-      </w:r>
-      <w:r>
-        <w:rPr>
-          <w:i/>
-        </w:rPr>
-        <w:t>29</w:t>
+        <w:t>7-06-15</w:t>
       </w:r>
     </w:p>
     <w:p>
@@ -448,8 +430,6 @@
       <w:r>
         <w:t>.</w:t>
       </w:r>
-      <w:bookmarkStart w:id="0" w:name="_GoBack"/>
-      <w:bookmarkEnd w:id="0"/>
     </w:p>
     <w:p>
       <w:pPr>
@@ -794,7 +774,6 @@
         <w:t xml:space="preserve">script (everything in the grey box). </w:t>
       </w:r>
       <w:r>
-        <w:lastRenderedPageBreak/>
         <w:t xml:space="preserve">The most recent version of </w:t>
       </w:r>
       <w:r>
@@ -808,7 +787,7 @@
           <w:rPr>
             <w:rStyle w:val="Hyperlink"/>
           </w:rPr>
-          <w:t>https://github.com/tpronk/sandra/tree/master/framework_demos</w:t>
+          <w:t>https://github.com/tpronk/sandra/blob/master/SAFs/template/Install%20SANDRA%20(from%20GitHub).R</w:t>
         </w:r>
       </w:hyperlink>
     </w:p>
@@ -1065,7 +1044,23 @@
           <w:sz w:val="20"/>
           <w:szCs w:val="20"/>
         </w:rPr>
-        <w:t>install_github( "tpronk/SANDRA/src" );</w:t>
+        <w:t>install_github( "tpronk/SANDRA/src"</w:t>
+      </w:r>
+      <w:r>
+        <w:rPr>
+          <w:rFonts w:ascii="Lucida Console" w:hAnsi="Lucida Console"/>
+          <w:sz w:val="20"/>
+          <w:szCs w:val="20"/>
+        </w:rPr>
+        <w:t>, force = TRUE</w:t>
+      </w:r>
+      <w:r>
+        <w:rPr>
+          <w:rFonts w:ascii="Lucida Console" w:hAnsi="Lucida Console"/>
+          <w:sz w:val="20"/>
+          <w:szCs w:val="20"/>
+        </w:rPr>
+        <w:t xml:space="preserve"> );</w:t>
       </w:r>
     </w:p>
     <w:p>
@@ -1122,23 +1117,7 @@
           <w:sz w:val="20"/>
           <w:szCs w:val="20"/>
         </w:rPr>
-        <w:t xml:space="preserve"> </w:t>
-      </w:r>
-      <w:r>
-        <w:rPr>
-          <w:rFonts w:ascii="Lucida Console" w:hAnsi="Lucida Console"/>
-          <w:sz w:val="20"/>
-          <w:szCs w:val="20"/>
-        </w:rPr>
-        <w:t xml:space="preserve"># Install </w:t>
-      </w:r>
-      <w:r>
-        <w:rPr>
-          <w:rFonts w:ascii="Lucida Console" w:hAnsi="Lucida Console"/>
-          <w:sz w:val="20"/>
-          <w:szCs w:val="20"/>
-        </w:rPr>
-        <w:t>SAF</w:t>
+        <w:t xml:space="preserve"> safVersion = 1.00; </w:t>
       </w:r>
     </w:p>
     <w:p>
@@ -1151,6 +1130,17 @@
           <w:szCs w:val="20"/>
         </w:rPr>
       </w:pPr>
+    </w:p>
+    <w:p>
+      <w:pPr>
+        <w:shd w:val="clear" w:color="auto" w:fill="D9D9D9" w:themeFill="background1" w:themeFillShade="D9"/>
+        <w:spacing w:after="0"/>
+        <w:rPr>
+          <w:rFonts w:ascii="Lucida Console" w:hAnsi="Lucida Console"/>
+          <w:sz w:val="20"/>
+          <w:szCs w:val="20"/>
+        </w:rPr>
+      </w:pPr>
       <w:r>
         <w:rPr>
           <w:rFonts w:ascii="Lucida Console" w:hAnsi="Lucida Console"/>
@@ -1165,8 +1155,64 @@
           <w:sz w:val="20"/>
           <w:szCs w:val="20"/>
         </w:rPr>
+        <w:t xml:space="preserve"># Install </w:t>
+      </w:r>
+      <w:r>
+        <w:rPr>
+          <w:rFonts w:ascii="Lucida Console" w:hAnsi="Lucida Console"/>
+          <w:sz w:val="20"/>
+          <w:szCs w:val="20"/>
+        </w:rPr>
+        <w:t>SAF</w:t>
+      </w:r>
+    </w:p>
+    <w:p>
+      <w:pPr>
+        <w:shd w:val="clear" w:color="auto" w:fill="D9D9D9" w:themeFill="background1" w:themeFillShade="D9"/>
+        <w:spacing w:after="0"/>
+        <w:rPr>
+          <w:rFonts w:ascii="Lucida Console" w:hAnsi="Lucida Console"/>
+          <w:sz w:val="20"/>
+          <w:szCs w:val="20"/>
+        </w:rPr>
+      </w:pPr>
+      <w:r>
+        <w:rPr>
+          <w:rFonts w:ascii="Lucida Console" w:hAnsi="Lucida Console"/>
+          <w:sz w:val="20"/>
+          <w:szCs w:val="20"/>
+        </w:rPr>
+        <w:t xml:space="preserve"> </w:t>
+      </w:r>
+      <w:r>
+        <w:rPr>
+          <w:rFonts w:ascii="Lucida Console" w:hAnsi="Lucida Console"/>
+          <w:sz w:val="20"/>
+          <w:szCs w:val="20"/>
+        </w:rPr>
         <w:t>installAnalysisFramework(</w:t>
       </w:r>
+    </w:p>
+    <w:p>
+      <w:pPr>
+        <w:shd w:val="clear" w:color="auto" w:fill="D9D9D9" w:themeFill="background1" w:themeFillShade="D9"/>
+        <w:spacing w:after="0"/>
+        <w:rPr>
+          <w:rFonts w:ascii="Lucida Console" w:hAnsi="Lucida Console"/>
+          <w:sz w:val="20"/>
+          <w:szCs w:val="20"/>
+        </w:rPr>
+      </w:pPr>
+      <w:r>
+        <w:rPr>
+          <w:rFonts w:ascii="Lucida Console" w:hAnsi="Lucida Console"/>
+          <w:sz w:val="20"/>
+          <w:szCs w:val="20"/>
+        </w:rPr>
+        <w:t xml:space="preserve">   safVersion,</w:t>
+      </w:r>
+      <w:bookmarkStart w:id="0" w:name="_GoBack"/>
+      <w:bookmarkEnd w:id="0"/>
     </w:p>
     <w:p>
       <w:pPr>
@@ -1701,16 +1747,19 @@
         <w:t>My gratitude goes to many researchers that provided help. In particular, I would like to thank Joeri van Wijngaarden for co-developing tutoria</w:t>
       </w:r>
       <w:r>
-        <w:t xml:space="preserve">l materials, and Marilisa Boffo, </w:t>
+        <w:t>l materials, and Marilisa Boffo, Mae Nuijs</w:t>
+      </w:r>
+      <w:r>
+        <w:t xml:space="preserve">, </w:t>
       </w:r>
       <w:r>
         <w:t>Ruby Smits</w:t>
       </w:r>
       <w:r>
-        <w:t>, and Mae Nuijs</w:t>
-      </w:r>
-      <w:r>
-        <w:t xml:space="preserve"> for testing tutorials and providing feedback on usability.</w:t>
+        <w:t xml:space="preserve">, and Poppy Watson, </w:t>
+      </w:r>
+      <w:r>
+        <w:t>for testing tutorials and providing feedback on usability.</w:t>
       </w:r>
     </w:p>
     <w:p/>
@@ -1784,7 +1833,7 @@
           <w:rPr>
             <w:noProof/>
           </w:rPr>
-          <w:t>1</w:t>
+          <w:t>3</w:t>
         </w:r>
         <w:r>
           <w:rPr>
@@ -4120,7 +4169,7 @@
 </file>
 
 <file path=customXml/itemProps1.xml><?xml version="1.0" encoding="utf-8"?>
-<ds:datastoreItem xmlns:ds="http://schemas.openxmlformats.org/officeDocument/2006/customXml" ds:itemID="{C5094D77-67D8-40FB-AF22-0D1F06080A8E}">
+<ds:datastoreItem xmlns:ds="http://schemas.openxmlformats.org/officeDocument/2006/customXml" ds:itemID="{6A3FA9E1-E25A-421F-8F61-165EC1AA1A1F}">
   <ds:schemaRefs>
     <ds:schemaRef ds:uri="http://schemas.openxmlformats.org/officeDocument/2006/bibliography"/>
   </ds:schemaRefs>

</xml_diff>

<commit_message>
Workaround for an installation error
</commit_message>
<xml_diff>
--- a/tutorials/1. Installing SANDRA.docx
+++ b/tutorials/1. Installing SANDRA.docx
@@ -138,7 +138,7 @@
         <w:rPr>
           <w:i/>
         </w:rPr>
-        <w:t>4</w:t>
+        <w:t>5</w:t>
       </w:r>
       <w:r>
         <w:rPr>
@@ -150,7 +150,13 @@
         <w:rPr>
           <w:i/>
         </w:rPr>
-        <w:t>7-06-15</w:t>
+        <w:t>7-06-</w:t>
+      </w:r>
+      <w:r>
+        <w:rPr>
+          <w:i/>
+        </w:rPr>
+        <w:t>29</w:t>
       </w:r>
     </w:p>
     <w:p>
@@ -1211,8 +1217,6 @@
         </w:rPr>
         <w:t xml:space="preserve">   safVersion,</w:t>
       </w:r>
-      <w:bookmarkStart w:id="0" w:name="_GoBack"/>
-      <w:bookmarkEnd w:id="0"/>
     </w:p>
     <w:p>
       <w:pPr>
@@ -1308,6 +1312,78 @@
     <w:p/>
     <w:p>
       <w:r>
+        <w:t xml:space="preserve">If you encounter the error message below, it could help to restart RStudio and next only run the lines from the installation script from </w:t>
+      </w:r>
+      <w:r>
+        <w:rPr>
+          <w:rFonts w:ascii="Lucida Console" w:hAnsi="Lucida Console"/>
+          <w:sz w:val="20"/>
+          <w:szCs w:val="20"/>
+        </w:rPr>
+        <w:t>library( "sandra" );</w:t>
+      </w:r>
+      <w:r>
+        <w:t xml:space="preserve"> onwards. </w:t>
+      </w:r>
+    </w:p>
+    <w:p>
+      <w:r>
+        <w:rPr>
+          <w:noProof/>
+          <w:lang w:val="en-US"/>
+        </w:rPr>
+        <w:drawing>
+          <wp:inline distT="0" distB="0" distL="0" distR="0" wp14:anchorId="74C880BC" wp14:editId="3266652C">
+            <wp:extent cx="5074285" cy="1960880"/>
+            <wp:effectExtent l="0" t="0" r="0" b="1270"/>
+            <wp:docPr id="1" name="Picture 1"/>
+            <wp:cNvGraphicFramePr>
+              <a:graphicFrameLocks xmlns:a="http://schemas.openxmlformats.org/drawingml/2006/main" noChangeAspect="1"/>
+            </wp:cNvGraphicFramePr>
+            <a:graphic xmlns:a="http://schemas.openxmlformats.org/drawingml/2006/main">
+              <a:graphicData uri="http://schemas.openxmlformats.org/drawingml/2006/picture">
+                <pic:pic xmlns:pic="http://schemas.openxmlformats.org/drawingml/2006/picture">
+                  <pic:nvPicPr>
+                    <pic:cNvPr id="0" name="Picture 1"/>
+                    <pic:cNvPicPr>
+                      <a:picLocks noChangeAspect="1" noChangeArrowheads="1"/>
+                    </pic:cNvPicPr>
+                  </pic:nvPicPr>
+                  <pic:blipFill>
+                    <a:blip r:embed="rId14">
+                      <a:extLst>
+                        <a:ext uri="{28A0092B-C50C-407E-A947-70E740481C1C}">
+                          <a14:useLocalDpi xmlns:a14="http://schemas.microsoft.com/office/drawing/2010/main" val="0"/>
+                        </a:ext>
+                      </a:extLst>
+                    </a:blip>
+                    <a:srcRect/>
+                    <a:stretch>
+                      <a:fillRect/>
+                    </a:stretch>
+                  </pic:blipFill>
+                  <pic:spPr bwMode="auto">
+                    <a:xfrm>
+                      <a:off x="0" y="0"/>
+                      <a:ext cx="5074285" cy="1960880"/>
+                    </a:xfrm>
+                    <a:prstGeom prst="rect">
+                      <a:avLst/>
+                    </a:prstGeom>
+                    <a:noFill/>
+                    <a:ln>
+                      <a:noFill/>
+                    </a:ln>
+                  </pic:spPr>
+                </pic:pic>
+              </a:graphicData>
+            </a:graphic>
+          </wp:inline>
+        </w:drawing>
+      </w:r>
+    </w:p>
+    <w:p>
+      <w:r>
         <w:t xml:space="preserve">The </w:t>
       </w:r>
       <w:r>
@@ -1357,10 +1433,24 @@
       </w:r>
     </w:p>
     <w:p>
-      <w:r>
+      <w:pPr>
         <w:rPr>
           <w:b/>
         </w:rPr>
+      </w:pPr>
+      <w:r>
+        <w:rPr>
+          <w:b/>
+        </w:rPr>
+        <w:br w:type="page"/>
+      </w:r>
+    </w:p>
+    <w:p>
+      <w:r>
+        <w:rPr>
+          <w:b/>
+        </w:rPr>
+        <w:lastRenderedPageBreak/>
         <w:t>Table 1.</w:t>
       </w:r>
       <w:r>
@@ -1661,7 +1751,6 @@
           <w:b/>
           <w:bCs/>
         </w:rPr>
-        <w:lastRenderedPageBreak/>
         <w:t xml:space="preserve">Part </w:t>
       </w:r>
       <w:r>
@@ -1747,24 +1836,32 @@
         <w:t>My gratitude goes to many researchers that provided help. In particular, I would like to thank Joeri van Wijngaarden for co-developing tutoria</w:t>
       </w:r>
       <w:r>
-        <w:t>l materials, and Marilisa Boffo, Mae Nuijs</w:t>
-      </w:r>
-      <w:r>
-        <w:t xml:space="preserve">, </w:t>
-      </w:r>
-      <w:r>
-        <w:t>Ruby Smits</w:t>
-      </w:r>
-      <w:r>
-        <w:t xml:space="preserve">, and Poppy Watson, </w:t>
-      </w:r>
-      <w:r>
-        <w:t>for testing tutorials and providing feedback on usability.</w:t>
+        <w:t xml:space="preserve">l materials, and Marilisa Boffo, </w:t>
+      </w:r>
+      <w:r>
+        <w:t xml:space="preserve">Eline Lampers, </w:t>
+      </w:r>
+      <w:bookmarkStart w:id="0" w:name="_GoBack"/>
+      <w:bookmarkEnd w:id="0"/>
+      <w:r>
+        <w:t>Mae Nuijs</w:t>
+      </w:r>
+      <w:r>
+        <w:t xml:space="preserve">, Ruby Smits, and Poppy Watson, </w:t>
+      </w:r>
+      <w:r>
+        <w:t>for testing tutorials</w:t>
+      </w:r>
+      <w:r>
+        <w:t>, finding bugs,</w:t>
+      </w:r>
+      <w:r>
+        <w:t xml:space="preserve"> and providing feedback on usability.</w:t>
       </w:r>
     </w:p>
     <w:p/>
     <w:sectPr>
-      <w:footerReference w:type="default" r:id="rId14"/>
+      <w:footerReference w:type="default" r:id="rId15"/>
       <w:pgSz w:w="11906" w:h="16838"/>
       <w:pgMar w:top="1440" w:right="1440" w:bottom="1440" w:left="1440" w:header="708" w:footer="708" w:gutter="0"/>
       <w:cols w:space="708"/>
@@ -4169,7 +4266,7 @@
 </file>
 
 <file path=customXml/itemProps1.xml><?xml version="1.0" encoding="utf-8"?>
-<ds:datastoreItem xmlns:ds="http://schemas.openxmlformats.org/officeDocument/2006/customXml" ds:itemID="{6A3FA9E1-E25A-421F-8F61-165EC1AA1A1F}">
+<ds:datastoreItem xmlns:ds="http://schemas.openxmlformats.org/officeDocument/2006/customXml" ds:itemID="{B55BE202-F772-4850-8249-93A605A4E864}">
   <ds:schemaRefs>
     <ds:schemaRef ds:uri="http://schemas.openxmlformats.org/officeDocument/2006/bibliography"/>
   </ds:schemaRefs>

</xml_diff>